<commit_message>
Adding python code for recommendation
</commit_message>
<xml_diff>
--- a/documentation.docx
+++ b/documentation.docx
@@ -4,7 +4,23 @@
   <w:body>
     <w:p>
       <w:r>
-        <w:t>My proposed methodology for recommending at least 5 pratilipis based on pratilipi info involves 5 major steps</w:t>
+        <w:t xml:space="preserve">My proposed methodology for recommending at least 5 </w:t>
+      </w:r>
+      <w:proofErr w:type="spellStart"/>
+      <w:r>
+        <w:t>pratilipis</w:t>
+      </w:r>
+      <w:proofErr w:type="spellEnd"/>
+      <w:r>
+        <w:t xml:space="preserve"> based on </w:t>
+      </w:r>
+      <w:proofErr w:type="spellStart"/>
+      <w:r>
+        <w:t>pratilipi</w:t>
+      </w:r>
+      <w:proofErr w:type="spellEnd"/>
+      <w:r>
+        <w:t xml:space="preserve"> info involves 5 major steps</w:t>
       </w:r>
     </w:p>
     <w:p>
@@ -95,7 +111,15 @@
         <w:pStyle w:val="ListParagraph"/>
       </w:pPr>
       <w:r>
-        <w:t>In this step, the dataset provided was subjected to a preliminary analysis. The pratilipi dataset's shape, data types, and statistical information were all discovered. Time values were converted to float datatype for sorting the complete dataset, while date values were converted from object to datetime format.</w:t>
+        <w:t xml:space="preserve">In this step, the dataset provided was subjected to a preliminary analysis. The </w:t>
+      </w:r>
+      <w:proofErr w:type="spellStart"/>
+      <w:r>
+        <w:t>pratilipi</w:t>
+      </w:r>
+      <w:proofErr w:type="spellEnd"/>
+      <w:r>
+        <w:t xml:space="preserve"> dataset's shape, data types, and statistical information were all discovered. Time values were converted to float datatype for sorting the complete dataset, while date values were converted from object to datetime format.</w:t>
       </w:r>
     </w:p>
     <w:p>
@@ -119,6 +143,7 @@
       <w:r>
         <w:t>‘</w:t>
       </w:r>
+      <w:proofErr w:type="spellStart"/>
       <w:r>
         <w:t>reading</w:t>
       </w:r>
@@ -128,6 +153,7 @@
       <w:r>
         <w:t>time</w:t>
       </w:r>
+      <w:proofErr w:type="spellEnd"/>
       <w:r>
         <w:t>’</w:t>
       </w:r>
@@ -181,7 +207,15 @@
         <w:t xml:space="preserve"> was used to impute missing values. SMOTE (Synthetic Minority Over-sampling Technique) implementation is used to eliminate data imbalance in our anticipated classes. This method was later eliminated because of how badly it affected the recommendation system.</w:t>
       </w:r>
       <w:r>
-        <w:t xml:space="preserve"> Other steps included outlier detection and removal using boxplot and log transformation respectively, and label encoding for pratilipi categories. </w:t>
+        <w:t xml:space="preserve"> Other steps included outlier detection and removal using boxplot and log transformation respectively, and label encoding for </w:t>
+      </w:r>
+      <w:proofErr w:type="spellStart"/>
+      <w:r>
+        <w:t>pratilipi</w:t>
+      </w:r>
+      <w:proofErr w:type="spellEnd"/>
+      <w:r>
+        <w:t xml:space="preserve"> categories. </w:t>
       </w:r>
     </w:p>
     <w:p>
@@ -333,6 +367,20 @@
       <w:pPr>
         <w:pStyle w:val="ListParagraph"/>
       </w:pPr>
+      <w:r>
+        <w:t xml:space="preserve">Other models that could provide better results </w:t>
+      </w:r>
+      <w:r>
+        <w:t xml:space="preserve">for recommendation </w:t>
+      </w:r>
+      <w:r>
+        <w:t xml:space="preserve">can be Convolutional Neural Network, Cosine Similarity or LSTM. </w:t>
+      </w:r>
+    </w:p>
+    <w:p>
+      <w:pPr>
+        <w:pStyle w:val="ListParagraph"/>
+      </w:pPr>
     </w:p>
     <w:p>
       <w:pPr>
@@ -358,19 +406,29 @@
         <w:pStyle w:val="ListParagraph"/>
       </w:pPr>
       <w:r>
-        <w:t xml:space="preserve">Accuracy, precision, recall, and f1 score matrices were utilised to measure the model's performance. For training and testing data, the model's accuracy was 56% and 6%, respectively. In terms of reliably predicting a single pratilipi category, the model provides a very poor score. The low </w:t>
-      </w:r>
-      <w:r>
-        <w:t>number</w:t>
-      </w:r>
-      <w:r>
-        <w:t xml:space="preserve"> of features that are associated to the target variable (the highest one only having a score of -0.03), the extreme data imbalance, and the prediction class's 45 distinct categories are </w:t>
+        <w:t xml:space="preserve">Accuracy, precision, recall, and f1 score matrices were utilised to measure the model's performance. For training and testing data, the model's accuracy was 56% and 6%, respectively. In terms of reliably predicting a single </w:t>
+      </w:r>
+      <w:proofErr w:type="spellStart"/>
+      <w:r>
+        <w:t>pratilipi</w:t>
+      </w:r>
+      <w:proofErr w:type="spellEnd"/>
+      <w:r>
+        <w:t xml:space="preserve"> category, the model provides a very poor score. The low number of features that are associated to the target variable (the highest one only having a score of -0.03), the extreme data imbalance, and the prediction class's 45 distinct categories are </w:t>
       </w:r>
       <w:r>
         <w:t>the reason behind this</w:t>
       </w:r>
       <w:r>
-        <w:t xml:space="preserve"> result. The top 5 likely pratilipi categories are nevertheless better estimated despite this decreased accuracy. This classification model can predict the classes more accurately with additional features having more correlation.</w:t>
+        <w:t xml:space="preserve"> result. The top 5 likely </w:t>
+      </w:r>
+      <w:proofErr w:type="spellStart"/>
+      <w:r>
+        <w:t>pratilipi</w:t>
+      </w:r>
+      <w:proofErr w:type="spellEnd"/>
+      <w:r>
+        <w:t xml:space="preserve"> categories are nevertheless better estimated despite this decreased accuracy. This classification model can predict the classes more accurately with additional features having more correlation.</w:t>
       </w:r>
     </w:p>
     <w:p>
@@ -401,19 +459,7 @@
         <w:pStyle w:val="ListParagraph"/>
       </w:pPr>
       <w:r>
-        <w:t xml:space="preserve">The </w:t>
-      </w:r>
-      <w:r>
-        <w:t>methodology</w:t>
-      </w:r>
-      <w:r>
-        <w:t xml:space="preserve"> of the recommendation system is based on the expected class's </w:t>
-      </w:r>
-      <w:r>
-        <w:t>probability</w:t>
-      </w:r>
-      <w:r>
-        <w:t> score.</w:t>
+        <w:t>The methodology of the recommendation system is based on the expected class's probability score.</w:t>
       </w:r>
       <w:r>
         <w:t xml:space="preserve"> </w:t>
@@ -422,7 +468,15 @@
         <w:t>As the machine learning predicts the expected predicted class</w:t>
       </w:r>
       <w:r>
-        <w:t xml:space="preserve"> with the highest probability, we can take out the top 5 scores for recommending the best possible pratilipi category based on provided input. For better visualization, a bar chart has been plotted for displaying the probability comparison among different categories. </w:t>
+        <w:t xml:space="preserve"> with the highest probability, we can take out the top 5 scores for recommending the best possible </w:t>
+      </w:r>
+      <w:proofErr w:type="spellStart"/>
+      <w:r>
+        <w:t>pratilipi</w:t>
+      </w:r>
+      <w:proofErr w:type="spellEnd"/>
+      <w:r>
+        <w:t xml:space="preserve"> category based on provided input. For better visualization, a bar chart has been plotted for displaying the probability comparison among different categories. </w:t>
       </w:r>
     </w:p>
     <w:p>
@@ -542,25 +596,7 @@
           <w:sz w:val="18"/>
           <w:szCs w:val="18"/>
         </w:rPr>
-        <w:t>: 12:</w:t>
-      </w:r>
-      <w:r>
-        <w:rPr>
-          <w:rFonts w:ascii="Helvetica" w:hAnsi="Helvetica" w:cs="Helvetica"/>
-          <w:color w:val="000000"/>
-          <w:sz w:val="18"/>
-          <w:szCs w:val="18"/>
-        </w:rPr>
-        <w:t>09</w:t>
-      </w:r>
-      <w:r>
-        <w:rPr>
-          <w:rFonts w:ascii="Helvetica" w:hAnsi="Helvetica" w:cs="Helvetica"/>
-          <w:color w:val="000000"/>
-          <w:sz w:val="18"/>
-          <w:szCs w:val="18"/>
-        </w:rPr>
-        <w:t xml:space="preserve"> AM</w:t>
+        <w:t>: 12:09 AM</w:t>
       </w:r>
     </w:p>
     <w:p>
@@ -601,8 +637,19 @@
       <w:pPr>
         <w:pStyle w:val="ListParagraph"/>
       </w:pPr>
+      <w:r>
+        <w:t xml:space="preserve">Radio-fiction, Crime </w:t>
+      </w:r>
       <w:proofErr w:type="spellStart"/>
       <w:r>
+        <w:t>Lekhan</w:t>
+      </w:r>
+      <w:proofErr w:type="spellEnd"/>
+      <w:r>
+        <w:t xml:space="preserve"> , </w:t>
+      </w:r>
+      <w:proofErr w:type="spellStart"/>
+      <w:r>
         <w:t>P</w:t>
       </w:r>
       <w:r>
@@ -613,31 +660,10 @@
         <w:t>-sahitya</w:t>
       </w:r>
       <w:r>
-        <w:t xml:space="preserve">, Crime </w:t>
-      </w:r>
-      <w:proofErr w:type="spellStart"/>
-      <w:r>
-        <w:t>Lekhan</w:t>
-      </w:r>
-      <w:proofErr w:type="spellEnd"/>
-      <w:r>
         <w:t xml:space="preserve">, </w:t>
       </w:r>
-      <w:proofErr w:type="spellStart"/>
-      <w:r>
-        <w:t>Webseries</w:t>
-      </w:r>
-      <w:proofErr w:type="spellEnd"/>
-      <w:r>
-        <w:t xml:space="preserve">, Horror-marathon, and </w:t>
-      </w:r>
-      <w:proofErr w:type="spellStart"/>
-      <w:r>
-        <w:t>pratilip</w:t>
-      </w:r>
-      <w:proofErr w:type="spellEnd"/>
-      <w:r>
-        <w:t>-kids.</w:t>
+      <w:r>
+        <w:t>Action and Adventure, Horror</w:t>
       </w:r>
     </w:p>
     <w:p/>

</xml_diff>